<commit_message>
15 Days Before Exam
</commit_message>
<xml_diff>
--- a/1CST-Study/Principal Of Information/Tutorial.docx
+++ b/1CST-Study/Principal Of Information/Tutorial.docx
@@ -2392,48 +2392,6 @@
     </w:p>
     <w:p>
       <w:pPr>
-        <w:pStyle w:val="Normal"/>
-        <w:widowControl/>
-        <w:suppressAutoHyphens w:val="false"/>
-        <w:bidi w:val="0"/>
-        <w:spacing w:before="0" w:after="0"/>
-        <w:ind w:left="720" w:right="0" w:hanging="0"/>
-        <w:jc w:val="both"/>
-        <w:rPr>
-          <w:rFonts w:ascii="C059" w:hAnsi="C059"/>
-          <w:sz w:val="26"/>
-          <w:szCs w:val="26"/>
-        </w:rPr>
-      </w:pPr>
-      <w:r>
-        <w:rPr>
-          <w:rFonts w:eastAsia="Noto Serif CJK SC" w:cs="Lohit Devanagari" w:ascii="C059" w:hAnsi="C059"/>
-          <w:b/>
-          <w:bCs/>
-          <w:color w:val="auto"/>
-          <w:kern w:val="2"/>
-          <w:sz w:val="26"/>
-          <w:szCs w:val="26"/>
-          <w:lang w:val="en-US" w:eastAsia="zh-CN" w:bidi="hi-IN"/>
-        </w:rPr>
-        <w:tab/>
-      </w:r>
-      <w:r>
-        <w:rPr>
-          <w:rFonts w:eastAsia="Noto Serif CJK SC" w:cs="Lohit Devanagari" w:ascii="C059" w:hAnsi="C059"/>
-          <w:b w:val="false"/>
-          <w:bCs w:val="false"/>
-          <w:color w:val="auto"/>
-          <w:kern w:val="2"/>
-          <w:sz w:val="26"/>
-          <w:szCs w:val="26"/>
-          <w:lang w:val="en-US" w:eastAsia="zh-CN" w:bidi="hi-IN"/>
-        </w:rPr>
-        <w:t>A mesh network is based on the principle that each node has more than one connection to the other nodes so that message can take any possible shortest, easiest route to reach its destination.</w:t>
-      </w:r>
-    </w:p>
-    <w:p>
-      <w:pPr>
         <w:sectPr>
           <w:type w:val="nextPage"/>
           <w:pgSz w:w="11906" w:h="16838"/>
@@ -2458,10 +2416,29 @@
       </w:pPr>
       <w:r>
         <w:rPr>
-          <w:rFonts w:ascii="C059" w:hAnsi="C059"/>
-          <w:sz w:val="26"/>
-          <w:szCs w:val="26"/>
-        </w:rPr>
+          <w:rFonts w:eastAsia="Noto Serif CJK SC" w:cs="Lohit Devanagari" w:ascii="C059" w:hAnsi="C059"/>
+          <w:b/>
+          <w:bCs/>
+          <w:color w:val="auto"/>
+          <w:kern w:val="2"/>
+          <w:sz w:val="26"/>
+          <w:szCs w:val="26"/>
+          <w:lang w:val="en-US" w:eastAsia="zh-CN" w:bidi="hi-IN"/>
+        </w:rPr>
+        <w:tab/>
+      </w:r>
+      <w:r>
+        <w:rPr>
+          <w:rFonts w:eastAsia="Noto Serif CJK SC" w:cs="Lohit Devanagari" w:ascii="C059" w:hAnsi="C059"/>
+          <w:b w:val="false"/>
+          <w:bCs w:val="false"/>
+          <w:color w:val="auto"/>
+          <w:kern w:val="2"/>
+          <w:sz w:val="26"/>
+          <w:szCs w:val="26"/>
+          <w:lang w:val="en-US" w:eastAsia="zh-CN" w:bidi="hi-IN"/>
+        </w:rPr>
+        <w:t>A mesh network is based on the principle that each node has more than one connection to the other nodes so that message can take any possible shortest, easiest route to reach its destination.</w:t>
       </w:r>
     </w:p>
     <w:p>
@@ -3089,6 +3066,241 @@
           <w:lang w:val="en-US" w:eastAsia="zh-CN" w:bidi="hi-IN"/>
         </w:rPr>
         <w:t>5. Document and maintain the program – include written instructions for users, explanation of the program, operating instructions.</w:t>
+      </w:r>
+    </w:p>
+    <w:p>
+      <w:pPr>
+        <w:pStyle w:val="Normal"/>
+        <w:bidi w:val="0"/>
+        <w:jc w:val="both"/>
+        <w:rPr>
+          <w:rFonts w:ascii="C059" w:hAnsi="C059"/>
+          <w:b/>
+          <w:b/>
+          <w:bCs/>
+          <w:sz w:val="26"/>
+          <w:szCs w:val="26"/>
+        </w:rPr>
+      </w:pPr>
+      <w:r>
+        <w:rPr/>
+      </w:r>
+    </w:p>
+    <w:p>
+      <w:pPr>
+        <w:pStyle w:val="Normal"/>
+        <w:bidi w:val="0"/>
+        <w:jc w:val="both"/>
+        <w:rPr>
+          <w:b/>
+          <w:b/>
+          <w:bCs/>
+          <w:sz w:val="26"/>
+          <w:szCs w:val="26"/>
+        </w:rPr>
+      </w:pPr>
+      <w:r>
+        <w:rPr>
+          <w:b/>
+          <w:bCs/>
+          <w:sz w:val="26"/>
+          <w:szCs w:val="26"/>
+        </w:rPr>
+        <w:t xml:space="preserve">What do the three principal components of database do? </w:t>
+      </w:r>
+    </w:p>
+    <w:p>
+      <w:pPr>
+        <w:pStyle w:val="Normal"/>
+        <w:bidi w:val="0"/>
+        <w:jc w:val="both"/>
+        <w:rPr>
+          <w:b/>
+          <w:b/>
+          <w:bCs/>
+          <w:sz w:val="26"/>
+          <w:szCs w:val="26"/>
+        </w:rPr>
+      </w:pPr>
+      <w:r>
+        <w:rPr>
+          <w:b/>
+          <w:bCs/>
+          <w:sz w:val="26"/>
+          <w:szCs w:val="26"/>
+        </w:rPr>
+        <w:tab/>
+        <w:t xml:space="preserve">A </w:t>
+      </w:r>
+      <w:r>
+        <w:rPr>
+          <w:b/>
+          <w:bCs/>
+          <w:sz w:val="26"/>
+          <w:szCs w:val="26"/>
+        </w:rPr>
+        <w:t>D</w:t>
+      </w:r>
+      <w:r>
+        <w:rPr>
+          <w:b/>
+          <w:bCs/>
+          <w:sz w:val="26"/>
+          <w:szCs w:val="26"/>
+        </w:rPr>
+        <w:t xml:space="preserve">ata </w:t>
+      </w:r>
+      <w:r>
+        <w:rPr>
+          <w:b/>
+          <w:bCs/>
+          <w:sz w:val="26"/>
+          <w:szCs w:val="26"/>
+        </w:rPr>
+        <w:t>D</w:t>
+      </w:r>
+      <w:r>
+        <w:rPr>
+          <w:b/>
+          <w:bCs/>
+          <w:sz w:val="26"/>
+          <w:szCs w:val="26"/>
+        </w:rPr>
+        <w:t>ictionary</w:t>
+      </w:r>
+      <w:r>
+        <w:rPr>
+          <w:b w:val="false"/>
+          <w:bCs w:val="false"/>
+          <w:sz w:val="26"/>
+          <w:szCs w:val="26"/>
+        </w:rPr>
+        <w:t>, also called a repository or database schema, is a document or  file that stores the data definitions and descriptions of the structure of data used in the database.</w:t>
+      </w:r>
+    </w:p>
+    <w:p>
+      <w:pPr>
+        <w:pStyle w:val="Normal"/>
+        <w:bidi w:val="0"/>
+        <w:jc w:val="both"/>
+        <w:rPr>
+          <w:b/>
+          <w:b/>
+          <w:bCs/>
+          <w:sz w:val="26"/>
+          <w:szCs w:val="26"/>
+        </w:rPr>
+      </w:pPr>
+      <w:r>
+        <w:rPr>
+          <w:b w:val="false"/>
+          <w:bCs w:val="false"/>
+          <w:sz w:val="26"/>
+          <w:szCs w:val="26"/>
+        </w:rPr>
+        <w:tab/>
+      </w:r>
+      <w:r>
+        <w:rPr>
+          <w:b/>
+          <w:bCs/>
+          <w:sz w:val="26"/>
+          <w:szCs w:val="26"/>
+        </w:rPr>
+        <w:t>DMBS Utilities</w:t>
+      </w:r>
+      <w:r>
+        <w:rPr>
+          <w:b w:val="false"/>
+          <w:bCs w:val="false"/>
+          <w:sz w:val="26"/>
+          <w:szCs w:val="26"/>
+        </w:rPr>
+        <w:t xml:space="preserve"> are programs that allow you to maintain the database by creating, editing and deleting data, records and files.</w:t>
+      </w:r>
+    </w:p>
+    <w:p>
+      <w:pPr>
+        <w:pStyle w:val="Normal"/>
+        <w:bidi w:val="0"/>
+        <w:jc w:val="both"/>
+        <w:rPr>
+          <w:b/>
+          <w:b/>
+          <w:bCs/>
+          <w:sz w:val="26"/>
+          <w:szCs w:val="26"/>
+        </w:rPr>
+      </w:pPr>
+      <w:r>
+        <w:rPr>
+          <w:b w:val="false"/>
+          <w:bCs w:val="false"/>
+          <w:sz w:val="26"/>
+          <w:szCs w:val="26"/>
+        </w:rPr>
+        <w:tab/>
+      </w:r>
+      <w:r>
+        <w:rPr>
+          <w:b/>
+          <w:bCs/>
+          <w:sz w:val="26"/>
+          <w:szCs w:val="26"/>
+        </w:rPr>
+        <w:t xml:space="preserve">Report Generator:  </w:t>
+      </w:r>
+      <w:r>
+        <w:rPr>
+          <w:b w:val="false"/>
+          <w:bCs w:val="false"/>
+          <w:sz w:val="26"/>
+          <w:szCs w:val="26"/>
+        </w:rPr>
+        <w:t>program for producing an on-screen or printed document form all or part of a database.</w:t>
+      </w:r>
+    </w:p>
+    <w:p>
+      <w:pPr>
+        <w:pStyle w:val="Normal"/>
+        <w:bidi w:val="0"/>
+        <w:jc w:val="both"/>
+        <w:rPr>
+          <w:b w:val="false"/>
+          <w:b w:val="false"/>
+          <w:bCs w:val="false"/>
+        </w:rPr>
+      </w:pPr>
+      <w:r>
+        <w:rPr>
+          <w:b/>
+          <w:bCs/>
+          <w:sz w:val="26"/>
+          <w:szCs w:val="26"/>
+        </w:rPr>
+      </w:r>
+    </w:p>
+    <w:p>
+      <w:pPr>
+        <w:pStyle w:val="Normal"/>
+        <w:bidi w:val="0"/>
+        <w:jc w:val="both"/>
+        <w:rPr>
+          <w:b/>
+          <w:b/>
+          <w:bCs/>
+          <w:sz w:val="26"/>
+          <w:szCs w:val="26"/>
+        </w:rPr>
+      </w:pPr>
+      <w:r>
+        <w:rPr>
+          <w:b w:val="false"/>
+          <w:bCs w:val="false"/>
+          <w:sz w:val="26"/>
+          <w:szCs w:val="26"/>
+        </w:rPr>
+        <w:tab/>
       </w:r>
     </w:p>
     <w:sectPr>

</xml_diff>